<commit_message>
Added tutorial for linear regression example and kmeans example. Updated both examples to add step_size as a parameter.
</commit_message>
<xml_diff>
--- a/streams_local_dynamic_window/STREAMS_DOCS/Learn Tutorial.docx
+++ b/streams_local_dynamic_window/STREAMS_DOCS/Learn Tutorial.docx
@@ -331,6 +331,641 @@
     <w:p>
       <w:r>
         <w:t>INSERT CODE FOR PARAMETERS</w:t>
+      </w:r>
+    </w:p>
+    <w:p/>
+    <w:p>
+      <w:r>
+        <w:t>These parameters have the following behaviors:</w:t>
+      </w:r>
+    </w:p>
+    <w:p>
+      <w:pPr>
+        <w:pStyle w:val="ListParagraph"/>
+        <w:numPr>
+          <w:ilvl w:val="0"/>
+          <w:numId w:val="2"/>
+        </w:numPr>
+      </w:pPr>
+      <w:r>
+        <w:t>draw: Signifies whether we want to plot the data or not.</w:t>
+      </w:r>
+    </w:p>
+    <w:p>
+      <w:pPr>
+        <w:pStyle w:val="ListParagraph"/>
+        <w:numPr>
+          <w:ilvl w:val="0"/>
+          <w:numId w:val="2"/>
+        </w:numPr>
+      </w:pPr>
+      <w:r>
+        <w:t>output: Signifies whether we want to print debug data (see docs for LinearRegression.LinearRegressionStream)</w:t>
+      </w:r>
+    </w:p>
+    <w:p>
+      <w:pPr>
+        <w:pStyle w:val="ListParagraph"/>
+        <w:numPr>
+          <w:ilvl w:val="0"/>
+          <w:numId w:val="2"/>
+        </w:numPr>
+      </w:pPr>
+      <w:r>
+        <w:t>num_features: Describes the number of features our data has (since we want to plot it in this example, we will use data with 1 feature)</w:t>
+      </w:r>
+    </w:p>
+    <w:p>
+      <w:pPr>
+        <w:pStyle w:val="ListParagraph"/>
+        <w:numPr>
+          <w:ilvl w:val="0"/>
+          <w:numId w:val="2"/>
+        </w:numPr>
+      </w:pPr>
+      <w:r>
+        <w:t>min_window_size: Describes the minimum number of points needed to begin training.</w:t>
+      </w:r>
+      <w:r>
+        <w:t xml:space="preserve"> We set this to 2 since we only need 2 points to begin fitting a line.</w:t>
+      </w:r>
+    </w:p>
+    <w:p>
+      <w:pPr>
+        <w:pStyle w:val="ListParagraph"/>
+        <w:numPr>
+          <w:ilvl w:val="0"/>
+          <w:numId w:val="2"/>
+        </w:numPr>
+      </w:pPr>
+      <w:r>
+        <w:t>max_window_size: Describes the maximum number of points we use at any given time to train. Once this is reached, we begin advancing the window</w:t>
+      </w:r>
+      <w:r>
+        <w:t xml:space="preserve"> forward. See docs for Stream_Learn.</w:t>
+      </w:r>
+    </w:p>
+    <w:p>
+      <w:pPr>
+        <w:pStyle w:val="ListParagraph"/>
+        <w:numPr>
+          <w:ilvl w:val="0"/>
+          <w:numId w:val="2"/>
+        </w:numPr>
+      </w:pPr>
+      <w:r>
+        <w:t>num_points: Describes the number of points we add to the input stream.</w:t>
+      </w:r>
+    </w:p>
+    <w:p>
+      <w:pPr>
+        <w:pStyle w:val="ListParagraph"/>
+        <w:numPr>
+          <w:ilvl w:val="0"/>
+          <w:numId w:val="2"/>
+        </w:numPr>
+      </w:pPr>
+      <w:r>
+        <w:t>step_size: Describes the number of points to</w:t>
+      </w:r>
+      <w:r>
+        <w:t xml:space="preserve"> advance the window forwards by. See docs for Stream_Learn.</w:t>
+      </w:r>
+    </w:p>
+    <w:p/>
+    <w:p/>
+    <w:p>
+      <w:r>
+        <w:t xml:space="preserve">At this point, we can begin defining the plug-and-play components of the Learn framework. The first function we want to define is a function we call all_func(). This component is designed to be a very general function on a window of </w:t>
+      </w:r>
+      <w:r>
+        <w:t xml:space="preserve">unfiltered </w:t>
+      </w:r>
+      <w:r>
+        <w:t>training data and is most commonly used for plotting data. We define this function below:</w:t>
+      </w:r>
+    </w:p>
+    <w:p/>
+    <w:p>
+      <w:r>
+        <w:t>INSERT CODE FOR all_func()</w:t>
+      </w:r>
+    </w:p>
+    <w:p/>
+    <w:p>
+      <w:r>
+        <w:t>We describe the parameters that this function takes:</w:t>
+      </w:r>
+    </w:p>
+    <w:p>
+      <w:pPr>
+        <w:pStyle w:val="ListParagraph"/>
+        <w:numPr>
+          <w:ilvl w:val="0"/>
+          <w:numId w:val="3"/>
+        </w:numPr>
+      </w:pPr>
+      <w:r>
+        <w:t>x: A numpy ar</w:t>
+      </w:r>
+      <w:r>
+        <w:t>ray containing the x values for the window of training data. This array will have dimensions nx1 in our case since our input data only has 1 feature. Here, min_window_size &lt; n &lt; max_window_size.</w:t>
+      </w:r>
+    </w:p>
+    <w:p>
+      <w:pPr>
+        <w:pStyle w:val="ListParagraph"/>
+        <w:numPr>
+          <w:ilvl w:val="0"/>
+          <w:numId w:val="3"/>
+        </w:numPr>
+      </w:pPr>
+      <w:r>
+        <w:t>y: A numpy array containing the y values for the window of training data. This array wil have dimensions nx1 in our case.</w:t>
+      </w:r>
+      <w:r>
+        <w:t xml:space="preserve"> n is the same as for x.</w:t>
+      </w:r>
+    </w:p>
+    <w:p>
+      <w:pPr>
+        <w:pStyle w:val="ListParagraph"/>
+        <w:numPr>
+          <w:ilvl w:val="0"/>
+          <w:numId w:val="3"/>
+        </w:numPr>
+      </w:pPr>
+      <w:r>
+        <w:t>model: An instance of a training model. We define this later.</w:t>
+      </w:r>
+    </w:p>
+    <w:p>
+      <w:pPr>
+        <w:pStyle w:val="ListParagraph"/>
+        <w:numPr>
+          <w:ilvl w:val="0"/>
+          <w:numId w:val="3"/>
+        </w:numPr>
+      </w:pPr>
+      <w:r>
+        <w:t xml:space="preserve">window_state: </w:t>
+      </w:r>
+      <w:r>
+        <w:t>A tuple with the values (current_window_size, steady_state, reset, step_size, max_window_size). We will use this later.</w:t>
+      </w:r>
+    </w:p>
+    <w:p>
+      <w:r>
+        <w:t>See the docs for Stream_Learn for more descriptions of these parameters. Any function designed to fit in the “all” component of the Learn framework must have the same signature as all_func().</w:t>
+      </w:r>
+    </w:p>
+    <w:p/>
+    <w:p>
+      <w:r>
+        <w:t xml:space="preserve">Our function only plots the data. We do this by using the linear_regression </w:t>
+      </w:r>
+      <w:r>
+        <w:t>module.</w:t>
+      </w:r>
+      <w:r>
+        <w:t xml:space="preserve"> This module has a function</w:t>
+      </w:r>
+      <w:r>
+        <w:t xml:space="preserve"> called plot(), which plots data along with a prediction line.</w:t>
+      </w:r>
+    </w:p>
+    <w:p>
+      <w:r>
+        <w:t>We have finished setting up the required pieces for the framework. At this point, we can begin using them to produce the final application. We first define a variable to count the number of points added and an initial value for a weight vector w.</w:t>
+      </w:r>
+    </w:p>
+    <w:p/>
+    <w:p>
+      <w:r>
+        <w:t>INSERT CODE FOR i, w</w:t>
+      </w:r>
+    </w:p>
+    <w:p/>
+    <w:p>
+      <w:r>
+        <w:t>We initialize the weight vector to be a random 2-dimensional vector in [-5,5] x [-5,5]</w:t>
+      </w:r>
+      <w:r>
+        <w:t>.</w:t>
+      </w:r>
+    </w:p>
+    <w:p>
+      <w:r>
+        <w:t xml:space="preserve">Next, we initialize </w:t>
+      </w:r>
+      <w:r>
+        <w:t>an instance of the LinearRegression class.</w:t>
+      </w:r>
+    </w:p>
+    <w:p/>
+    <w:p>
+      <w:r>
+        <w:t>INSERT CODE for m</w:t>
+      </w:r>
+    </w:p>
+    <w:p/>
+    <w:p>
+      <w:r>
+        <w:t>This instance contains functions for training and prediction using linear regression.</w:t>
+      </w:r>
+    </w:p>
+    <w:p/>
+    <w:p>
+      <w:r>
+        <w:t>We initialize a plot using the linear_regression module.</w:t>
+      </w:r>
+      <w:r>
+        <w:t xml:space="preserve"> We also initialize a Stream x to add input values to.</w:t>
+      </w:r>
+    </w:p>
+    <w:p/>
+    <w:p>
+      <w:r>
+        <w:t>INSERT CODE FOR init_plot()</w:t>
+      </w:r>
+      <w:r>
+        <w:t>, x</w:t>
+      </w:r>
+    </w:p>
+    <w:p/>
+    <w:p>
+      <w:r>
+        <w:t xml:space="preserve">Finally, we initialize an </w:t>
+      </w:r>
+      <w:r>
+        <w:t>instance of the Learn framework.</w:t>
+      </w:r>
+    </w:p>
+    <w:p/>
+    <w:p>
+      <w:r>
+        <w:t xml:space="preserve">INSERT CODE FOR </w:t>
+      </w:r>
+      <w:r>
+        <w:t>model</w:t>
+      </w:r>
+    </w:p>
+    <w:p/>
+    <w:p>
+      <w:r>
+        <w:t>We see that the Learn framework uses all the pieces we have set up together. The train and prediction functions are already defined for us.</w:t>
+      </w:r>
+    </w:p>
+    <w:p/>
+    <w:p>
+      <w:r>
+        <w:t>To begin running the application, we call the run() method on the model.</w:t>
+      </w:r>
+    </w:p>
+    <w:p/>
+    <w:p>
+      <w:r>
+        <w:t>INSERT CODE FOR run()</w:t>
+      </w:r>
+    </w:p>
+    <w:p/>
+    <w:p>
+      <w:r>
+        <w:t xml:space="preserve">We notice that after calling </w:t>
+      </w:r>
+      <w:r>
+        <w:t>run(), nothing happens. This is because the input data stream x does not have any data yet.</w:t>
+      </w:r>
+      <w:r>
+        <w:t xml:space="preserve"> To begin training the model, we add data points to x.</w:t>
+      </w:r>
+    </w:p>
+    <w:p/>
+    <w:p>
+      <w:r>
+        <w:t>INSERT CODE FOR while</w:t>
+      </w:r>
+    </w:p>
+    <w:p/>
+    <w:p>
+      <w:r>
+        <w:t xml:space="preserve">We generate new points by using the current iteration count i </w:t>
+      </w:r>
+      <w:r>
+        <w:t>as the x value</w:t>
+      </w:r>
+      <w:r>
+        <w:t xml:space="preserve"> and the prediction y value generated by using the weight vector w as y. We first create a numpy array x_value with dimensions 1x1 with the value of i.</w:t>
+      </w:r>
+      <w:r>
+        <w:t xml:space="preserve"> We then prepend 1 to this array to account for the bias term and transpose the resulting array to create a vector with dimensions 2x1. </w:t>
+      </w:r>
+      <w:r>
+        <w:t>We can then generate the y value by taking the dot product of w with the x vector. Finally, we create a list of the x value and the y value and extend this as a tuple into the x Stream. This list has 2 values in it. The Learn framework expects the input stream to be a sequence of tuples, each with at least num_features values. See the docs for Stream_Learn for more information regarding the format of data.</w:t>
+      </w:r>
+    </w:p>
+    <w:p/>
+    <w:p>
+      <w:r>
+        <w:t>After ending this while loop, the</w:t>
+      </w:r>
+      <w:r>
+        <w:t xml:space="preserve"> application will begi</w:t>
+      </w:r>
+      <w:r>
+        <w:t>n to run.</w:t>
+      </w:r>
+    </w:p>
+    <w:p/>
+    <w:p>
+      <w:pPr>
+        <w:pStyle w:val="Heading3"/>
+      </w:pPr>
+      <w:r>
+        <w:t>K-Means</w:t>
+      </w:r>
+    </w:p>
+    <w:p>
+      <w:r>
+        <w:tab/>
+        <w:t xml:space="preserve">This example uses k-means clustering to predict </w:t>
+      </w:r>
+      <w:r>
+        <w:t>centers</w:t>
+      </w:r>
+      <w:r>
+        <w:t xml:space="preserve"> for changing data. </w:t>
+      </w:r>
+      <w:r>
+        <w:t>It is assumed that the user has basic knowledge of NumPy.</w:t>
+      </w:r>
+    </w:p>
+    <w:p>
+      <w:r>
+        <w:tab/>
+        <w:t>We first begin with importing the necessary modules to run the example.</w:t>
+      </w:r>
+    </w:p>
+    <w:p/>
+    <w:p>
+      <w:r>
+        <w:t>INSERT CODE FOR IMPORTS</w:t>
+      </w:r>
+    </w:p>
+    <w:p/>
+    <w:p>
+      <w:r>
+        <w:t>Once again, we import the Stream_Learn class from the Learn framework. We also import modules for running k-means. The</w:t>
+      </w:r>
+      <w:r>
+        <w:t xml:space="preserve"> KMeans class</w:t>
+      </w:r>
+      <w:r>
+        <w:t xml:space="preserve"> provides training and prediction functions fo</w:t>
+      </w:r>
+      <w:r>
+        <w:t>r using k-means on streaming data.</w:t>
+      </w:r>
+      <w:r>
+        <w:t xml:space="preserve"> Like the functions in the LinearRegression class, these functions are already prewritten and the user does not have to write new functions.</w:t>
+      </w:r>
+      <w:r>
+        <w:t xml:space="preserve"> The kmeans class contains helper functions for plotting the data as well as additional functions to run linear regression.</w:t>
+      </w:r>
+    </w:p>
+    <w:p>
+      <w:r>
+        <w:t>Next, we define some parameters.</w:t>
+      </w:r>
+    </w:p>
+    <w:p/>
+    <w:p>
+      <w:r>
+        <w:t>INSERT CODE FOR PARAMETERS</w:t>
+      </w:r>
+    </w:p>
+    <w:p/>
+    <w:p>
+      <w:r>
+        <w:t>These parameters have the following behaviors:</w:t>
+      </w:r>
+    </w:p>
+    <w:p>
+      <w:pPr>
+        <w:pStyle w:val="ListParagraph"/>
+        <w:numPr>
+          <w:ilvl w:val="0"/>
+          <w:numId w:val="2"/>
+        </w:numPr>
+      </w:pPr>
+      <w:r>
+        <w:t xml:space="preserve">draw: </w:t>
+      </w:r>
+      <w:r>
+        <w:t>Signifies whether we want to plot the data or not.</w:t>
+      </w:r>
+    </w:p>
+    <w:p>
+      <w:pPr>
+        <w:pStyle w:val="ListParagraph"/>
+        <w:numPr>
+          <w:ilvl w:val="0"/>
+          <w:numId w:val="2"/>
+        </w:numPr>
+      </w:pPr>
+      <w:r>
+        <w:t xml:space="preserve">output: Signifies whether we want to print debug data (see docs for </w:t>
+      </w:r>
+      <w:r>
+        <w:t>KMeans</w:t>
+      </w:r>
+      <w:r>
+        <w:t>.</w:t>
+      </w:r>
+      <w:r>
+        <w:t>KMeansStream</w:t>
+      </w:r>
+      <w:r>
+        <w:t>)</w:t>
+      </w:r>
+    </w:p>
+    <w:p>
+      <w:pPr>
+        <w:pStyle w:val="ListParagraph"/>
+        <w:numPr>
+          <w:ilvl w:val="0"/>
+          <w:numId w:val="4"/>
+        </w:numPr>
+      </w:pPr>
+      <w:r>
+        <w:t>k: The num</w:t>
+      </w:r>
+      <w:r>
+        <w:t>ber of centers we want to learn.</w:t>
+      </w:r>
+    </w:p>
+    <w:p>
+      <w:pPr>
+        <w:pStyle w:val="ListParagraph"/>
+        <w:numPr>
+          <w:ilvl w:val="0"/>
+          <w:numId w:val="4"/>
+        </w:numPr>
+      </w:pPr>
+      <w:r>
+        <w:t>max_window_size: Describes the maximum number of points we use at any given time to train. Once this is reached, we begin advancing the window forward. See docs for Stream_Learn.</w:t>
+      </w:r>
+    </w:p>
+    <w:p>
+      <w:pPr>
+        <w:pStyle w:val="ListParagraph"/>
+        <w:numPr>
+          <w:ilvl w:val="0"/>
+          <w:numId w:val="4"/>
+        </w:numPr>
+      </w:pPr>
+      <w:r>
+        <w:t>num_points: Describes the number of points we add to the input stream.</w:t>
+      </w:r>
+    </w:p>
+    <w:p>
+      <w:pPr>
+        <w:pStyle w:val="ListParagraph"/>
+        <w:numPr>
+          <w:ilvl w:val="0"/>
+          <w:numId w:val="4"/>
+        </w:numPr>
+      </w:pPr>
+      <w:r>
+        <w:t>step_size: Describes the number of points to advance the window forwards by. See docs for Stream_Learn.</w:t>
+      </w:r>
+    </w:p>
+    <w:p/>
+    <w:p>
+      <w:r>
+        <w:t xml:space="preserve">We define a variable i to </w:t>
+      </w:r>
+      <w:r>
+        <w:t>count the number of points added and the input data Stream x.</w:t>
+      </w:r>
+      <w:r>
+        <w:t xml:space="preserve"> We also define a initial numpy array of k centroids randomly placed in [-5, 5] x [-5, 5].</w:t>
+      </w:r>
+    </w:p>
+    <w:p/>
+    <w:p>
+      <w:r>
+        <w:t>INSERT CODE FOR i, x</w:t>
+      </w:r>
+      <w:r>
+        <w:t>, centroids</w:t>
+      </w:r>
+    </w:p>
+    <w:p/>
+    <w:p>
+      <w:r>
+        <w:t>The function kmeans.initialize initializes num_centroids in a 2 dimensional box with lower and upper bounds.</w:t>
+      </w:r>
+    </w:p>
+    <w:p/>
+    <w:p>
+      <w:r>
+        <w:t>We now initialize the components of the framework.</w:t>
+      </w:r>
+    </w:p>
+    <w:p/>
+    <w:p>
+      <w:r>
+        <w:t xml:space="preserve">INSERT CODE FOR </w:t>
+      </w:r>
+      <w:r>
+        <w:t>m</w:t>
+      </w:r>
+    </w:p>
+    <w:p/>
+    <w:p>
+      <w:r>
+        <w:t>Like the LinearRegression class, this instance contains functions for training and prediction using k-means.</w:t>
+      </w:r>
+    </w:p>
+    <w:p/>
+    <w:p>
+      <w:r>
+        <w:t>Finally, we initialize an instance of the Learn framework.</w:t>
+      </w:r>
+    </w:p>
+    <w:p/>
+    <w:p>
+      <w:r>
+        <w:t>INSERT CODE FOR model</w:t>
+      </w:r>
+    </w:p>
+    <w:p/>
+    <w:p>
+      <w:r>
+        <w:t>We see that the Learn framework uses all the pieces we have set up together. We set the min_window_size</w:t>
+      </w:r>
+      <w:r>
+        <w:t xml:space="preserve"> to k points since</w:t>
+      </w:r>
+      <w:r>
+        <w:t xml:space="preserve"> we cannot predict k centers for less than k points. </w:t>
+      </w:r>
+    </w:p>
+    <w:p/>
+    <w:p>
+      <w:r>
+        <w:t>To begin running the application, we call the run() method on the model.</w:t>
+      </w:r>
+    </w:p>
+    <w:p/>
+    <w:p>
+      <w:r>
+        <w:t>INSERT CODE FOR run()</w:t>
+      </w:r>
+    </w:p>
+    <w:p/>
+    <w:p>
+      <w:r>
+        <w:t>Once again, nothing happens after calling run(). We need to add data to the input data stream x.</w:t>
+      </w:r>
+    </w:p>
+    <w:p/>
+    <w:p>
+      <w:r>
+        <w:t>INSERT CODE FOR while</w:t>
+      </w:r>
+    </w:p>
+    <w:p/>
+    <w:p>
+      <w:r>
+        <w:t>To add new data to x, we first choose a random centroid out of the centroids we have initialized.</w:t>
+      </w:r>
+      <w:r>
+        <w:t xml:space="preserve"> We then generate a random </w:t>
+      </w:r>
+      <w:r>
+        <w:t xml:space="preserve">1x2 numpy array z; this is a random velocity for this centroid. We move this centroid by adding this velocity to it, then add a random point generated around this centroid to x. </w:t>
+      </w:r>
+      <w:r>
+        <w:t>We move the centroids to model changing data; it is natural to have data with drifting centroids over time.</w:t>
+      </w:r>
+    </w:p>
+    <w:p>
+      <w:r>
+        <w:t xml:space="preserve">We generate a random point around a centroid by using the function kmeans.initializeDataCenter(). </w:t>
+      </w:r>
+      <w:r>
+        <w:t>See docs for KMean.kmeans.</w:t>
+      </w:r>
+    </w:p>
+    <w:p/>
+    <w:p>
+      <w:r>
+        <w:t>We should now be able to</w:t>
+      </w:r>
+      <w:r>
+        <w:t xml:space="preserve"> see points being generated as well as their predicted center, indicated by color.</w:t>
       </w:r>
     </w:p>
     <w:p/>
@@ -351,6 +986,345 @@
 <file path=word/numbering.xml><?xml version="1.0" encoding="utf-8"?>
 <w:numbering xmlns:wpc="http://schemas.microsoft.com/office/word/2010/wordprocessingCanvas" xmlns:mo="http://schemas.microsoft.com/office/mac/office/2008/main" xmlns:mc="http://schemas.openxmlformats.org/markup-compatibility/2006" xmlns:mv="urn:schemas-microsoft-com:mac:vml" xmlns:o="urn:schemas-microsoft-com:office:office" xmlns:r="http://schemas.openxmlformats.org/officeDocument/2006/relationships" xmlns:m="http://schemas.openxmlformats.org/officeDocument/2006/math" xmlns:v="urn:schemas-microsoft-com:vml" xmlns:wp14="http://schemas.microsoft.com/office/word/2010/wordprocessingDrawing" xmlns:wp="http://schemas.openxmlformats.org/drawingml/2006/wordprocessingDrawing" xmlns:w10="urn:schemas-microsoft-com:office:word" xmlns:w="http://schemas.openxmlformats.org/wordprocessingml/2006/main" xmlns:w14="http://schemas.microsoft.com/office/word/2010/wordml" xmlns:w15="http://schemas.microsoft.com/office/word/2012/wordml" xmlns:wpg="http://schemas.microsoft.com/office/word/2010/wordprocessingGroup" xmlns:wpi="http://schemas.microsoft.com/office/word/2010/wordprocessingInk" xmlns:wne="http://schemas.microsoft.com/office/word/2006/wordml" xmlns:wps="http://schemas.microsoft.com/office/word/2010/wordprocessingShape" mc:Ignorable="w14 w15 wp14">
   <w:abstractNum w:abstractNumId="0">
+    <w:nsid w:val="30E034EE"/>
+    <w:multiLevelType w:val="hybridMultilevel"/>
+    <w:tmpl w:val="A95A8B08"/>
+    <w:lvl w:ilvl="0" w:tplc="04090001">
+      <w:start w:val="1"/>
+      <w:numFmt w:val="bullet"/>
+      <w:lvlText w:val=""/>
+      <w:lvlJc w:val="left"/>
+      <w:pPr>
+        <w:ind w:left="720" w:hanging="360"/>
+      </w:pPr>
+      <w:rPr>
+        <w:rFonts w:ascii="Symbol" w:hAnsi="Symbol" w:hint="default"/>
+      </w:rPr>
+    </w:lvl>
+    <w:lvl w:ilvl="1" w:tplc="04090003" w:tentative="1">
+      <w:start w:val="1"/>
+      <w:numFmt w:val="bullet"/>
+      <w:lvlText w:val="o"/>
+      <w:lvlJc w:val="left"/>
+      <w:pPr>
+        <w:ind w:left="1440" w:hanging="360"/>
+      </w:pPr>
+      <w:rPr>
+        <w:rFonts w:ascii="Courier New" w:hAnsi="Courier New" w:cs="Courier New" w:hint="default"/>
+      </w:rPr>
+    </w:lvl>
+    <w:lvl w:ilvl="2" w:tplc="04090005" w:tentative="1">
+      <w:start w:val="1"/>
+      <w:numFmt w:val="bullet"/>
+      <w:lvlText w:val=""/>
+      <w:lvlJc w:val="left"/>
+      <w:pPr>
+        <w:ind w:left="2160" w:hanging="360"/>
+      </w:pPr>
+      <w:rPr>
+        <w:rFonts w:ascii="Wingdings" w:hAnsi="Wingdings" w:hint="default"/>
+      </w:rPr>
+    </w:lvl>
+    <w:lvl w:ilvl="3" w:tplc="04090001" w:tentative="1">
+      <w:start w:val="1"/>
+      <w:numFmt w:val="bullet"/>
+      <w:lvlText w:val=""/>
+      <w:lvlJc w:val="left"/>
+      <w:pPr>
+        <w:ind w:left="2880" w:hanging="360"/>
+      </w:pPr>
+      <w:rPr>
+        <w:rFonts w:ascii="Symbol" w:hAnsi="Symbol" w:hint="default"/>
+      </w:rPr>
+    </w:lvl>
+    <w:lvl w:ilvl="4" w:tplc="04090003" w:tentative="1">
+      <w:start w:val="1"/>
+      <w:numFmt w:val="bullet"/>
+      <w:lvlText w:val="o"/>
+      <w:lvlJc w:val="left"/>
+      <w:pPr>
+        <w:ind w:left="3600" w:hanging="360"/>
+      </w:pPr>
+      <w:rPr>
+        <w:rFonts w:ascii="Courier New" w:hAnsi="Courier New" w:cs="Courier New" w:hint="default"/>
+      </w:rPr>
+    </w:lvl>
+    <w:lvl w:ilvl="5" w:tplc="04090005" w:tentative="1">
+      <w:start w:val="1"/>
+      <w:numFmt w:val="bullet"/>
+      <w:lvlText w:val=""/>
+      <w:lvlJc w:val="left"/>
+      <w:pPr>
+        <w:ind w:left="4320" w:hanging="360"/>
+      </w:pPr>
+      <w:rPr>
+        <w:rFonts w:ascii="Wingdings" w:hAnsi="Wingdings" w:hint="default"/>
+      </w:rPr>
+    </w:lvl>
+    <w:lvl w:ilvl="6" w:tplc="04090001" w:tentative="1">
+      <w:start w:val="1"/>
+      <w:numFmt w:val="bullet"/>
+      <w:lvlText w:val=""/>
+      <w:lvlJc w:val="left"/>
+      <w:pPr>
+        <w:ind w:left="5040" w:hanging="360"/>
+      </w:pPr>
+      <w:rPr>
+        <w:rFonts w:ascii="Symbol" w:hAnsi="Symbol" w:hint="default"/>
+      </w:rPr>
+    </w:lvl>
+    <w:lvl w:ilvl="7" w:tplc="04090003" w:tentative="1">
+      <w:start w:val="1"/>
+      <w:numFmt w:val="bullet"/>
+      <w:lvlText w:val="o"/>
+      <w:lvlJc w:val="left"/>
+      <w:pPr>
+        <w:ind w:left="5760" w:hanging="360"/>
+      </w:pPr>
+      <w:rPr>
+        <w:rFonts w:ascii="Courier New" w:hAnsi="Courier New" w:cs="Courier New" w:hint="default"/>
+      </w:rPr>
+    </w:lvl>
+    <w:lvl w:ilvl="8" w:tplc="04090005" w:tentative="1">
+      <w:start w:val="1"/>
+      <w:numFmt w:val="bullet"/>
+      <w:lvlText w:val=""/>
+      <w:lvlJc w:val="left"/>
+      <w:pPr>
+        <w:ind w:left="6480" w:hanging="360"/>
+      </w:pPr>
+      <w:rPr>
+        <w:rFonts w:ascii="Wingdings" w:hAnsi="Wingdings" w:hint="default"/>
+      </w:rPr>
+    </w:lvl>
+  </w:abstractNum>
+  <w:abstractNum w:abstractNumId="1">
+    <w:nsid w:val="34171C32"/>
+    <w:multiLevelType w:val="hybridMultilevel"/>
+    <w:tmpl w:val="BD4C928E"/>
+    <w:lvl w:ilvl="0" w:tplc="04090001">
+      <w:start w:val="1"/>
+      <w:numFmt w:val="bullet"/>
+      <w:lvlText w:val=""/>
+      <w:lvlJc w:val="left"/>
+      <w:pPr>
+        <w:ind w:left="780" w:hanging="360"/>
+      </w:pPr>
+      <w:rPr>
+        <w:rFonts w:ascii="Symbol" w:hAnsi="Symbol" w:hint="default"/>
+      </w:rPr>
+    </w:lvl>
+    <w:lvl w:ilvl="1" w:tplc="04090003" w:tentative="1">
+      <w:start w:val="1"/>
+      <w:numFmt w:val="bullet"/>
+      <w:lvlText w:val="o"/>
+      <w:lvlJc w:val="left"/>
+      <w:pPr>
+        <w:ind w:left="1500" w:hanging="360"/>
+      </w:pPr>
+      <w:rPr>
+        <w:rFonts w:ascii="Courier New" w:hAnsi="Courier New" w:cs="Courier New" w:hint="default"/>
+      </w:rPr>
+    </w:lvl>
+    <w:lvl w:ilvl="2" w:tplc="04090005" w:tentative="1">
+      <w:start w:val="1"/>
+      <w:numFmt w:val="bullet"/>
+      <w:lvlText w:val=""/>
+      <w:lvlJc w:val="left"/>
+      <w:pPr>
+        <w:ind w:left="2220" w:hanging="360"/>
+      </w:pPr>
+      <w:rPr>
+        <w:rFonts w:ascii="Wingdings" w:hAnsi="Wingdings" w:hint="default"/>
+      </w:rPr>
+    </w:lvl>
+    <w:lvl w:ilvl="3" w:tplc="04090001" w:tentative="1">
+      <w:start w:val="1"/>
+      <w:numFmt w:val="bullet"/>
+      <w:lvlText w:val=""/>
+      <w:lvlJc w:val="left"/>
+      <w:pPr>
+        <w:ind w:left="2940" w:hanging="360"/>
+      </w:pPr>
+      <w:rPr>
+        <w:rFonts w:ascii="Symbol" w:hAnsi="Symbol" w:hint="default"/>
+      </w:rPr>
+    </w:lvl>
+    <w:lvl w:ilvl="4" w:tplc="04090003" w:tentative="1">
+      <w:start w:val="1"/>
+      <w:numFmt w:val="bullet"/>
+      <w:lvlText w:val="o"/>
+      <w:lvlJc w:val="left"/>
+      <w:pPr>
+        <w:ind w:left="3660" w:hanging="360"/>
+      </w:pPr>
+      <w:rPr>
+        <w:rFonts w:ascii="Courier New" w:hAnsi="Courier New" w:cs="Courier New" w:hint="default"/>
+      </w:rPr>
+    </w:lvl>
+    <w:lvl w:ilvl="5" w:tplc="04090005" w:tentative="1">
+      <w:start w:val="1"/>
+      <w:numFmt w:val="bullet"/>
+      <w:lvlText w:val=""/>
+      <w:lvlJc w:val="left"/>
+      <w:pPr>
+        <w:ind w:left="4380" w:hanging="360"/>
+      </w:pPr>
+      <w:rPr>
+        <w:rFonts w:ascii="Wingdings" w:hAnsi="Wingdings" w:hint="default"/>
+      </w:rPr>
+    </w:lvl>
+    <w:lvl w:ilvl="6" w:tplc="04090001" w:tentative="1">
+      <w:start w:val="1"/>
+      <w:numFmt w:val="bullet"/>
+      <w:lvlText w:val=""/>
+      <w:lvlJc w:val="left"/>
+      <w:pPr>
+        <w:ind w:left="5100" w:hanging="360"/>
+      </w:pPr>
+      <w:rPr>
+        <w:rFonts w:ascii="Symbol" w:hAnsi="Symbol" w:hint="default"/>
+      </w:rPr>
+    </w:lvl>
+    <w:lvl w:ilvl="7" w:tplc="04090003" w:tentative="1">
+      <w:start w:val="1"/>
+      <w:numFmt w:val="bullet"/>
+      <w:lvlText w:val="o"/>
+      <w:lvlJc w:val="left"/>
+      <w:pPr>
+        <w:ind w:left="5820" w:hanging="360"/>
+      </w:pPr>
+      <w:rPr>
+        <w:rFonts w:ascii="Courier New" w:hAnsi="Courier New" w:cs="Courier New" w:hint="default"/>
+      </w:rPr>
+    </w:lvl>
+    <w:lvl w:ilvl="8" w:tplc="04090005" w:tentative="1">
+      <w:start w:val="1"/>
+      <w:numFmt w:val="bullet"/>
+      <w:lvlText w:val=""/>
+      <w:lvlJc w:val="left"/>
+      <w:pPr>
+        <w:ind w:left="6540" w:hanging="360"/>
+      </w:pPr>
+      <w:rPr>
+        <w:rFonts w:ascii="Wingdings" w:hAnsi="Wingdings" w:hint="default"/>
+      </w:rPr>
+    </w:lvl>
+  </w:abstractNum>
+  <w:abstractNum w:abstractNumId="2">
+    <w:nsid w:val="347A6660"/>
+    <w:multiLevelType w:val="hybridMultilevel"/>
+    <w:tmpl w:val="92C4F572"/>
+    <w:lvl w:ilvl="0" w:tplc="04090001">
+      <w:start w:val="1"/>
+      <w:numFmt w:val="bullet"/>
+      <w:lvlText w:val=""/>
+      <w:lvlJc w:val="left"/>
+      <w:pPr>
+        <w:ind w:left="720" w:hanging="360"/>
+      </w:pPr>
+      <w:rPr>
+        <w:rFonts w:ascii="Symbol" w:hAnsi="Symbol" w:hint="default"/>
+      </w:rPr>
+    </w:lvl>
+    <w:lvl w:ilvl="1" w:tplc="04090003" w:tentative="1">
+      <w:start w:val="1"/>
+      <w:numFmt w:val="bullet"/>
+      <w:lvlText w:val="o"/>
+      <w:lvlJc w:val="left"/>
+      <w:pPr>
+        <w:ind w:left="1440" w:hanging="360"/>
+      </w:pPr>
+      <w:rPr>
+        <w:rFonts w:ascii="Courier New" w:hAnsi="Courier New" w:cs="Courier New" w:hint="default"/>
+      </w:rPr>
+    </w:lvl>
+    <w:lvl w:ilvl="2" w:tplc="04090005" w:tentative="1">
+      <w:start w:val="1"/>
+      <w:numFmt w:val="bullet"/>
+      <w:lvlText w:val=""/>
+      <w:lvlJc w:val="left"/>
+      <w:pPr>
+        <w:ind w:left="2160" w:hanging="360"/>
+      </w:pPr>
+      <w:rPr>
+        <w:rFonts w:ascii="Wingdings" w:hAnsi="Wingdings" w:hint="default"/>
+      </w:rPr>
+    </w:lvl>
+    <w:lvl w:ilvl="3" w:tplc="04090001" w:tentative="1">
+      <w:start w:val="1"/>
+      <w:numFmt w:val="bullet"/>
+      <w:lvlText w:val=""/>
+      <w:lvlJc w:val="left"/>
+      <w:pPr>
+        <w:ind w:left="2880" w:hanging="360"/>
+      </w:pPr>
+      <w:rPr>
+        <w:rFonts w:ascii="Symbol" w:hAnsi="Symbol" w:hint="default"/>
+      </w:rPr>
+    </w:lvl>
+    <w:lvl w:ilvl="4" w:tplc="04090003" w:tentative="1">
+      <w:start w:val="1"/>
+      <w:numFmt w:val="bullet"/>
+      <w:lvlText w:val="o"/>
+      <w:lvlJc w:val="left"/>
+      <w:pPr>
+        <w:ind w:left="3600" w:hanging="360"/>
+      </w:pPr>
+      <w:rPr>
+        <w:rFonts w:ascii="Courier New" w:hAnsi="Courier New" w:cs="Courier New" w:hint="default"/>
+      </w:rPr>
+    </w:lvl>
+    <w:lvl w:ilvl="5" w:tplc="04090005" w:tentative="1">
+      <w:start w:val="1"/>
+      <w:numFmt w:val="bullet"/>
+      <w:lvlText w:val=""/>
+      <w:lvlJc w:val="left"/>
+      <w:pPr>
+        <w:ind w:left="4320" w:hanging="360"/>
+      </w:pPr>
+      <w:rPr>
+        <w:rFonts w:ascii="Wingdings" w:hAnsi="Wingdings" w:hint="default"/>
+      </w:rPr>
+    </w:lvl>
+    <w:lvl w:ilvl="6" w:tplc="04090001" w:tentative="1">
+      <w:start w:val="1"/>
+      <w:numFmt w:val="bullet"/>
+      <w:lvlText w:val=""/>
+      <w:lvlJc w:val="left"/>
+      <w:pPr>
+        <w:ind w:left="5040" w:hanging="360"/>
+      </w:pPr>
+      <w:rPr>
+        <w:rFonts w:ascii="Symbol" w:hAnsi="Symbol" w:hint="default"/>
+      </w:rPr>
+    </w:lvl>
+    <w:lvl w:ilvl="7" w:tplc="04090003" w:tentative="1">
+      <w:start w:val="1"/>
+      <w:numFmt w:val="bullet"/>
+      <w:lvlText w:val="o"/>
+      <w:lvlJc w:val="left"/>
+      <w:pPr>
+        <w:ind w:left="5760" w:hanging="360"/>
+      </w:pPr>
+      <w:rPr>
+        <w:rFonts w:ascii="Courier New" w:hAnsi="Courier New" w:cs="Courier New" w:hint="default"/>
+      </w:rPr>
+    </w:lvl>
+    <w:lvl w:ilvl="8" w:tplc="04090005" w:tentative="1">
+      <w:start w:val="1"/>
+      <w:numFmt w:val="bullet"/>
+      <w:lvlText w:val=""/>
+      <w:lvlJc w:val="left"/>
+      <w:pPr>
+        <w:ind w:left="6480" w:hanging="360"/>
+      </w:pPr>
+      <w:rPr>
+        <w:rFonts w:ascii="Wingdings" w:hAnsi="Wingdings" w:hint="default"/>
+      </w:rPr>
+    </w:lvl>
+  </w:abstractNum>
+  <w:abstractNum w:abstractNumId="3">
     <w:nsid w:val="57FD3EAA"/>
     <w:multiLevelType w:val="hybridMultilevel"/>
     <w:tmpl w:val="94D4F0CE"/>
@@ -437,7 +1411,16 @@
     </w:lvl>
   </w:abstractNum>
   <w:num w:numId="1">
+    <w:abstractNumId w:val="3"/>
+  </w:num>
+  <w:num w:numId="2">
     <w:abstractNumId w:val="0"/>
+  </w:num>
+  <w:num w:numId="3">
+    <w:abstractNumId w:val="1"/>
+  </w:num>
+  <w:num w:numId="4">
+    <w:abstractNumId w:val="2"/>
   </w:num>
 </w:numbering>
 </file>

</xml_diff>